<commit_message>
start tp8 and deposit tp7
</commit_message>
<xml_diff>
--- a/TP8/APR_Rapport-TP8_Al Natour_Mazen.docx
+++ b/TP8/APR_Rapport-TP8_Al Natour_Mazen.docx
@@ -10,79 +10,18 @@
       <w:r>
         <w:rPr>
           <w:noProof/>
-        </w:rPr>
-        <w:drawing>
-          <wp:inline distT="0" distB="0" distL="0" distR="0" wp14:anchorId="6A169C4B" wp14:editId="614F34CB">
-            <wp:extent cx="3194145" cy="3194145"/>
-            <wp:effectExtent l="190500" t="190500" r="196850" b="196850"/>
-            <wp:docPr id="1827411807" name="Image 2" descr="algorithmique parallèle et répartie image"/>
-            <wp:cNvGraphicFramePr>
-              <a:graphicFrameLocks xmlns:a="http://schemas.openxmlformats.org/drawingml/2006/main" noChangeAspect="1"/>
-            </wp:cNvGraphicFramePr>
-            <a:graphic xmlns:a="http://schemas.openxmlformats.org/drawingml/2006/main">
-              <a:graphicData uri="http://schemas.openxmlformats.org/drawingml/2006/picture">
-                <pic:pic xmlns:pic="http://schemas.openxmlformats.org/drawingml/2006/picture">
-                  <pic:nvPicPr>
-                    <pic:cNvPr id="0" name="Picture 83" descr="algorithmique parallèle et répartie image"/>
-                    <pic:cNvPicPr>
-                      <a:picLocks noChangeAspect="1" noChangeArrowheads="1"/>
-                    </pic:cNvPicPr>
-                  </pic:nvPicPr>
-                  <pic:blipFill>
-                    <a:blip r:embed="rId9" cstate="print">
-                      <a:extLst>
-                        <a:ext uri="{28A0092B-C50C-407E-A947-70E740481C1C}">
-                          <a14:useLocalDpi xmlns:a14="http://schemas.microsoft.com/office/drawing/2010/main" val="0"/>
-                        </a:ext>
-                      </a:extLst>
-                    </a:blip>
-                    <a:srcRect/>
-                    <a:stretch>
-                      <a:fillRect/>
-                    </a:stretch>
-                  </pic:blipFill>
-                  <pic:spPr bwMode="auto">
-                    <a:xfrm>
-                      <a:off x="0" y="0"/>
-                      <a:ext cx="3196296" cy="3196296"/>
-                    </a:xfrm>
-                    <a:prstGeom prst="rect">
-                      <a:avLst/>
-                    </a:prstGeom>
-                    <a:ln>
-                      <a:noFill/>
-                    </a:ln>
-                    <a:effectLst>
-                      <a:outerShdw blurRad="190500" algn="tl" rotWithShape="0">
-                        <a:srgbClr val="000000">
-                          <a:alpha val="70000"/>
-                        </a:srgbClr>
-                      </a:outerShdw>
-                    </a:effectLst>
-                  </pic:spPr>
-                </pic:pic>
-              </a:graphicData>
-            </a:graphic>
-          </wp:inline>
-        </w:drawing>
-      </w:r>
-    </w:p>
-    <w:p>
-      <w:r>
-        <w:rPr>
-          <w:noProof/>
           <w14:ligatures w14:val="standardContextual"/>
         </w:rPr>
         <mc:AlternateContent>
           <mc:Choice Requires="wps">
             <w:drawing>
-              <wp:anchor distT="0" distB="0" distL="114300" distR="114300" simplePos="0" relativeHeight="251659264" behindDoc="0" locked="0" layoutInCell="1" allowOverlap="1" wp14:anchorId="10F63E18" wp14:editId="3127BAC2">
+              <wp:anchor distT="0" distB="0" distL="114300" distR="114300" simplePos="0" relativeHeight="251659264" behindDoc="0" locked="0" layoutInCell="1" allowOverlap="1" wp14:anchorId="10F63E18" wp14:editId="4FA4EC05">
                 <wp:simplePos x="0" y="0"/>
                 <wp:positionH relativeFrom="margin">
                   <wp:align>center</wp:align>
                 </wp:positionH>
                 <wp:positionV relativeFrom="paragraph">
-                  <wp:posOffset>254276</wp:posOffset>
+                  <wp:posOffset>3675380</wp:posOffset>
                 </wp:positionV>
                 <wp:extent cx="2251710" cy="365760"/>
                 <wp:effectExtent l="0" t="0" r="15240" b="15240"/>
@@ -167,7 +106,7 @@
           </mc:Choice>
           <mc:Fallback>
             <w:pict>
-              <v:rect w14:anchorId="10F63E18" id="Rectangle 3" o:spid="_x0000_s1026" style="position:absolute;left:0;text-align:left;margin-left:0;margin-top:20pt;width:177.3pt;height:28.8pt;z-index:251659264;visibility:visible;mso-wrap-style:square;mso-height-percent:0;mso-wrap-distance-left:9pt;mso-wrap-distance-top:0;mso-wrap-distance-right:9pt;mso-wrap-distance-bottom:0;mso-position-horizontal:center;mso-position-horizontal-relative:margin;mso-position-vertical:absolute;mso-position-vertical-relative:text;mso-height-percent:0;mso-height-relative:margin;v-text-anchor:middle" o:gfxdata="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" fillcolor="white [3201]" strokecolor="#5b9bd5 [3208]" strokeweight="1pt">
+              <v:rect w14:anchorId="10F63E18" id="Rectangle 3" o:spid="_x0000_s1026" style="position:absolute;left:0;text-align:left;margin-left:0;margin-top:289.4pt;width:177.3pt;height:28.8pt;z-index:251659264;visibility:visible;mso-wrap-style:square;mso-height-percent:0;mso-wrap-distance-left:9pt;mso-wrap-distance-top:0;mso-wrap-distance-right:9pt;mso-wrap-distance-bottom:0;mso-position-horizontal:center;mso-position-horizontal-relative:margin;mso-position-vertical:absolute;mso-position-vertical-relative:text;mso-height-percent:0;mso-height-relative:margin;v-text-anchor:middle" o:gfxdata="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" fillcolor="white [3201]" strokecolor="#5b9bd5 [3208]" strokeweight="1pt">
                 <v:textbox>
                   <w:txbxContent>
                     <w:p>
@@ -207,6 +146,65 @@
             </w:pict>
           </mc:Fallback>
         </mc:AlternateContent>
+      </w:r>
+      <w:r>
+        <w:rPr>
+          <w:noProof/>
+        </w:rPr>
+        <w:drawing>
+          <wp:inline distT="0" distB="0" distL="0" distR="0" wp14:anchorId="6A169C4B" wp14:editId="499E4798">
+            <wp:extent cx="3194145" cy="3194145"/>
+            <wp:effectExtent l="190500" t="190500" r="196850" b="196850"/>
+            <wp:docPr id="1827411807" name="Image 2" descr="algorithmique parallèle et répartie image"/>
+            <wp:cNvGraphicFramePr>
+              <a:graphicFrameLocks xmlns:a="http://schemas.openxmlformats.org/drawingml/2006/main" noChangeAspect="1"/>
+            </wp:cNvGraphicFramePr>
+            <a:graphic xmlns:a="http://schemas.openxmlformats.org/drawingml/2006/main">
+              <a:graphicData uri="http://schemas.openxmlformats.org/drawingml/2006/picture">
+                <pic:pic xmlns:pic="http://schemas.openxmlformats.org/drawingml/2006/picture">
+                  <pic:nvPicPr>
+                    <pic:cNvPr id="0" name="Picture 83" descr="algorithmique parallèle et répartie image"/>
+                    <pic:cNvPicPr>
+                      <a:picLocks noChangeAspect="1" noChangeArrowheads="1"/>
+                    </pic:cNvPicPr>
+                  </pic:nvPicPr>
+                  <pic:blipFill>
+                    <a:blip r:embed="rId9" cstate="print">
+                      <a:extLst>
+                        <a:ext uri="{28A0092B-C50C-407E-A947-70E740481C1C}">
+                          <a14:useLocalDpi xmlns:a14="http://schemas.microsoft.com/office/drawing/2010/main" val="0"/>
+                        </a:ext>
+                      </a:extLst>
+                    </a:blip>
+                    <a:srcRect/>
+                    <a:stretch>
+                      <a:fillRect/>
+                    </a:stretch>
+                  </pic:blipFill>
+                  <pic:spPr bwMode="auto">
+                    <a:xfrm>
+                      <a:off x="0" y="0"/>
+                      <a:ext cx="3196296" cy="3196296"/>
+                    </a:xfrm>
+                    <a:prstGeom prst="rect">
+                      <a:avLst/>
+                    </a:prstGeom>
+                    <a:ln>
+                      <a:noFill/>
+                    </a:ln>
+                    <a:effectLst>
+                      <a:outerShdw blurRad="190500" algn="tl" rotWithShape="0">
+                        <a:srgbClr val="000000">
+                          <a:alpha val="70000"/>
+                        </a:srgbClr>
+                      </a:outerShdw>
+                    </a:effectLst>
+                  </pic:spPr>
+                </pic:pic>
+              </a:graphicData>
+            </a:graphic>
+          </wp:inline>
+        </w:drawing>
       </w:r>
     </w:p>
     <w:p>
@@ -615,6 +613,14 @@
           </w:hyperlink>
         </w:p>
         <w:p>
+          <w:pPr>
+            <w:rPr>
+              <w:b/>
+              <w:bCs/>
+              <w:sz w:val="2"/>
+              <w:szCs w:val="2"/>
+            </w:rPr>
+          </w:pPr>
           <w:r>
             <w:rPr>
               <w:b/>
@@ -623,25 +629,1027 @@
             <w:fldChar w:fldCharType="end"/>
           </w:r>
         </w:p>
+        <w:tbl>
+          <w:tblPr>
+            <w:tblStyle w:val="TableauGrille5Fonc-Accentuation5"/>
+            <w:tblpPr w:leftFromText="141" w:rightFromText="141" w:vertAnchor="text" w:horzAnchor="page" w:tblpX="457" w:tblpY="209"/>
+            <w:tblW w:w="0" w:type="auto"/>
+            <w:tblInd w:w="0" w:type="dxa"/>
+            <w:tblLook w:val="04A0" w:firstRow="1" w:lastRow="0" w:firstColumn="1" w:lastColumn="0" w:noHBand="0" w:noVBand="1"/>
+          </w:tblPr>
+          <w:tblGrid>
+            <w:gridCol w:w="1697"/>
+            <w:gridCol w:w="3685"/>
+          </w:tblGrid>
+          <w:tr>
+            <w:trPr>
+              <w:cnfStyle w:val="100000000000" w:firstRow="1" w:lastRow="0" w:firstColumn="0" w:lastColumn="0" w:oddVBand="0" w:evenVBand="0" w:oddHBand="0" w:evenHBand="0" w:firstRowFirstColumn="0" w:firstRowLastColumn="0" w:lastRowFirstColumn="0" w:lastRowLastColumn="0"/>
+              <w:trHeight w:val="615"/>
+            </w:trPr>
+            <w:tc>
+              <w:tcPr>
+                <w:cnfStyle w:val="001000000000" w:firstRow="0" w:lastRow="0" w:firstColumn="1" w:lastColumn="0" w:oddVBand="0" w:evenVBand="0" w:oddHBand="0" w:evenHBand="0" w:firstRowFirstColumn="0" w:firstRowLastColumn="0" w:lastRowFirstColumn="0" w:lastRowLastColumn="0"/>
+                <w:tcW w:w="5382" w:type="dxa"/>
+                <w:gridSpan w:val="2"/>
+                <w:tcBorders>
+                  <w:bottom w:val="single" w:sz="4" w:space="0" w:color="FFFFFF" w:themeColor="background1"/>
+                </w:tcBorders>
+              </w:tcPr>
+              <w:p>
+                <w:pPr>
+                  <w:jc w:val="right"/>
+                  <w:rPr>
+                    <w:rFonts w:ascii="Roboto" w:hAnsi="Roboto"/>
+                    <w:b w:val="0"/>
+                    <w:bCs w:val="0"/>
+                    <w:sz w:val="12"/>
+                    <w:szCs w:val="12"/>
+                  </w:rPr>
+                </w:pPr>
+              </w:p>
+              <w:p>
+                <w:pPr>
+                  <w:jc w:val="center"/>
+                  <w:rPr>
+                    <w:lang w:val="en-GB"/>
+                  </w:rPr>
+                </w:pPr>
+                <w:r>
+                  <w:rPr>
+                    <w:rFonts w:ascii="Roboto" w:hAnsi="Roboto"/>
+                  </w:rPr>
+                  <w:t>Spécifications de ma machine</w:t>
+                </w:r>
+              </w:p>
+            </w:tc>
+          </w:tr>
+          <w:tr>
+            <w:trPr>
+              <w:cnfStyle w:val="000000100000" w:firstRow="0" w:lastRow="0" w:firstColumn="0" w:lastColumn="0" w:oddVBand="0" w:evenVBand="0" w:oddHBand="1" w:evenHBand="0" w:firstRowFirstColumn="0" w:firstRowLastColumn="0" w:lastRowFirstColumn="0" w:lastRowLastColumn="0"/>
+              <w:trHeight w:val="497"/>
+            </w:trPr>
+            <w:tc>
+              <w:tcPr>
+                <w:cnfStyle w:val="001000000000" w:firstRow="0" w:lastRow="0" w:firstColumn="1" w:lastColumn="0" w:oddVBand="0" w:evenVBand="0" w:oddHBand="0" w:evenHBand="0" w:firstRowFirstColumn="0" w:firstRowLastColumn="0" w:lastRowFirstColumn="0" w:lastRowLastColumn="0"/>
+                <w:tcW w:w="1697" w:type="dxa"/>
+                <w:tcBorders>
+                  <w:top w:val="single" w:sz="4" w:space="0" w:color="FFFFFF" w:themeColor="background1"/>
+                  <w:bottom w:val="single" w:sz="4" w:space="0" w:color="FFFFFF" w:themeColor="background1"/>
+                  <w:right w:val="single" w:sz="4" w:space="0" w:color="FFFFFF" w:themeColor="background1"/>
+                </w:tcBorders>
+                <w:hideMark/>
+              </w:tcPr>
+              <w:p>
+                <w:pPr>
+                  <w:rPr>
+                    <w:lang w:val="en-GB"/>
+                  </w:rPr>
+                </w:pPr>
+                <w:r>
+                  <w:rPr>
+                    <w:lang w:val="en-GB"/>
+                  </w:rPr>
+                  <w:t>Processor</w:t>
+                </w:r>
+                <w:r>
+                  <w:rPr>
+                    <w:lang w:val="en-GB"/>
+                  </w:rPr>
+                  <w:tab/>
+                </w:r>
+              </w:p>
+              <w:p>
+                <w:pPr>
+                  <w:rPr>
+                    <w:sz w:val="20"/>
+                    <w:szCs w:val="20"/>
+                    <w:lang w:val="en-GB"/>
+                  </w:rPr>
+                </w:pPr>
+                <w:r>
+                  <w:rPr>
+                    <w:lang w:val="en-GB"/>
+                  </w:rPr>
+                  <w:tab/>
+                </w:r>
+              </w:p>
+            </w:tc>
+            <w:tc>
+              <w:tcPr>
+                <w:tcW w:w="3685" w:type="dxa"/>
+                <w:tcBorders>
+                  <w:top w:val="single" w:sz="4" w:space="0" w:color="FFFFFF" w:themeColor="background1"/>
+                  <w:left w:val="single" w:sz="4" w:space="0" w:color="FFFFFF" w:themeColor="background1"/>
+                  <w:bottom w:val="single" w:sz="4" w:space="0" w:color="FFFFFF" w:themeColor="background1"/>
+                  <w:right w:val="single" w:sz="4" w:space="0" w:color="FFFFFF" w:themeColor="background1"/>
+                </w:tcBorders>
+                <w:hideMark/>
+              </w:tcPr>
+              <w:p>
+                <w:pPr>
+                  <w:cnfStyle w:val="000000100000" w:firstRow="0" w:lastRow="0" w:firstColumn="0" w:lastColumn="0" w:oddVBand="0" w:evenVBand="0" w:oddHBand="1" w:evenHBand="0" w:firstRowFirstColumn="0" w:firstRowLastColumn="0" w:lastRowFirstColumn="0" w:lastRowLastColumn="0"/>
+                  <w:rPr>
+                    <w:lang w:val="en-GB"/>
+                  </w:rPr>
+                </w:pPr>
+                <w:r>
+                  <w:rPr>
+                    <w:lang w:val="en-GB"/>
+                  </w:rPr>
+                  <w:t xml:space="preserve">AMD </w:t>
+                </w:r>
+                <w:proofErr w:type="spellStart"/>
+                <w:r>
+                  <w:rPr>
+                    <w:lang w:val="en-GB"/>
+                  </w:rPr>
+                  <w:t>Ryzen</w:t>
+                </w:r>
+                <w:proofErr w:type="spellEnd"/>
+                <w:r>
+                  <w:rPr>
+                    <w:lang w:val="en-GB"/>
+                  </w:rPr>
+                  <w:t xml:space="preserve"> 7 3750H with Radeon Vega Mobile </w:t>
+                </w:r>
+                <w:proofErr w:type="spellStart"/>
+                <w:r>
+                  <w:rPr>
+                    <w:lang w:val="en-GB"/>
+                  </w:rPr>
+                  <w:t>Gfx</w:t>
+                </w:r>
+                <w:proofErr w:type="spellEnd"/>
+                <w:r>
+                  <w:rPr>
+                    <w:lang w:val="en-GB"/>
+                  </w:rPr>
+                  <w:t xml:space="preserve">     2.30 GHz</w:t>
+                </w:r>
+              </w:p>
+            </w:tc>
+          </w:tr>
+          <w:tr>
+            <w:trPr>
+              <w:trHeight w:val="566"/>
+            </w:trPr>
+            <w:tc>
+              <w:tcPr>
+                <w:cnfStyle w:val="001000000000" w:firstRow="0" w:lastRow="0" w:firstColumn="1" w:lastColumn="0" w:oddVBand="0" w:evenVBand="0" w:oddHBand="0" w:evenHBand="0" w:firstRowFirstColumn="0" w:firstRowLastColumn="0" w:lastRowFirstColumn="0" w:lastRowLastColumn="0"/>
+                <w:tcW w:w="1697" w:type="dxa"/>
+                <w:tcBorders>
+                  <w:top w:val="single" w:sz="4" w:space="0" w:color="FFFFFF" w:themeColor="background1"/>
+                  <w:bottom w:val="single" w:sz="4" w:space="0" w:color="FFFFFF" w:themeColor="background1"/>
+                  <w:right w:val="single" w:sz="4" w:space="0" w:color="FFFFFF" w:themeColor="background1"/>
+                </w:tcBorders>
+              </w:tcPr>
+              <w:p>
+                <w:pPr>
+                  <w:rPr>
+                    <w:lang w:val="en-GB"/>
+                  </w:rPr>
+                </w:pPr>
+                <w:r>
+                  <w:rPr>
+                    <w:lang w:val="en-GB"/>
+                  </w:rPr>
+                  <w:t>Installed RAM</w:t>
+                </w:r>
+                <w:r>
+                  <w:rPr>
+                    <w:lang w:val="en-GB"/>
+                  </w:rPr>
+                  <w:tab/>
+                </w:r>
+              </w:p>
+              <w:p>
+                <w:pPr>
+                  <w:rPr>
+                    <w:sz w:val="20"/>
+                    <w:szCs w:val="20"/>
+                    <w:lang w:val="en-GB"/>
+                  </w:rPr>
+                </w:pPr>
+              </w:p>
+            </w:tc>
+            <w:tc>
+              <w:tcPr>
+                <w:tcW w:w="3685" w:type="dxa"/>
+                <w:tcBorders>
+                  <w:top w:val="single" w:sz="4" w:space="0" w:color="FFFFFF" w:themeColor="background1"/>
+                  <w:left w:val="single" w:sz="4" w:space="0" w:color="FFFFFF" w:themeColor="background1"/>
+                  <w:bottom w:val="single" w:sz="4" w:space="0" w:color="FFFFFF" w:themeColor="background1"/>
+                  <w:right w:val="single" w:sz="4" w:space="0" w:color="FFFFFF" w:themeColor="background1"/>
+                </w:tcBorders>
+                <w:hideMark/>
+              </w:tcPr>
+              <w:p>
+                <w:pPr>
+                  <w:cnfStyle w:val="000000000000" w:firstRow="0" w:lastRow="0" w:firstColumn="0" w:lastColumn="0" w:oddVBand="0" w:evenVBand="0" w:oddHBand="0" w:evenHBand="0" w:firstRowFirstColumn="0" w:firstRowLastColumn="0" w:lastRowFirstColumn="0" w:lastRowLastColumn="0"/>
+                  <w:rPr>
+                    <w:lang w:val="en-GB"/>
+                  </w:rPr>
+                </w:pPr>
+                <w:r>
+                  <w:rPr>
+                    <w:lang w:val="en-GB"/>
+                  </w:rPr>
+                  <w:t>16.0 GB (13.9 GB usable)</w:t>
+                </w:r>
+              </w:p>
+            </w:tc>
+          </w:tr>
+          <w:tr>
+            <w:trPr>
+              <w:cnfStyle w:val="000000100000" w:firstRow="0" w:lastRow="0" w:firstColumn="0" w:lastColumn="0" w:oddVBand="0" w:evenVBand="0" w:oddHBand="1" w:evenHBand="0" w:firstRowFirstColumn="0" w:firstRowLastColumn="0" w:lastRowFirstColumn="0" w:lastRowLastColumn="0"/>
+              <w:trHeight w:val="479"/>
+            </w:trPr>
+            <w:tc>
+              <w:tcPr>
+                <w:cnfStyle w:val="001000000000" w:firstRow="0" w:lastRow="0" w:firstColumn="1" w:lastColumn="0" w:oddVBand="0" w:evenVBand="0" w:oddHBand="0" w:evenHBand="0" w:firstRowFirstColumn="0" w:firstRowLastColumn="0" w:lastRowFirstColumn="0" w:lastRowLastColumn="0"/>
+                <w:tcW w:w="1697" w:type="dxa"/>
+                <w:tcBorders>
+                  <w:top w:val="single" w:sz="4" w:space="0" w:color="FFFFFF" w:themeColor="background1"/>
+                  <w:bottom w:val="single" w:sz="4" w:space="0" w:color="FFFFFF" w:themeColor="background1"/>
+                  <w:right w:val="single" w:sz="4" w:space="0" w:color="FFFFFF" w:themeColor="background1"/>
+                </w:tcBorders>
+              </w:tcPr>
+              <w:p>
+                <w:pPr>
+                  <w:rPr>
+                    <w:b w:val="0"/>
+                    <w:bCs w:val="0"/>
+                    <w:lang w:val="en-GB"/>
+                  </w:rPr>
+                </w:pPr>
+                <w:r>
+                  <w:rPr>
+                    <w:lang w:val="en-GB"/>
+                  </w:rPr>
+                  <w:t>System type</w:t>
+                </w:r>
+              </w:p>
+              <w:p>
+                <w:pPr>
+                  <w:rPr>
+                    <w:sz w:val="20"/>
+                    <w:szCs w:val="20"/>
+                    <w:lang w:val="en-GB"/>
+                  </w:rPr>
+                </w:pPr>
+              </w:p>
+            </w:tc>
+            <w:tc>
+              <w:tcPr>
+                <w:tcW w:w="3685" w:type="dxa"/>
+                <w:tcBorders>
+                  <w:top w:val="single" w:sz="4" w:space="0" w:color="FFFFFF" w:themeColor="background1"/>
+                  <w:left w:val="single" w:sz="4" w:space="0" w:color="FFFFFF" w:themeColor="background1"/>
+                  <w:bottom w:val="single" w:sz="4" w:space="0" w:color="FFFFFF" w:themeColor="background1"/>
+                  <w:right w:val="single" w:sz="4" w:space="0" w:color="FFFFFF" w:themeColor="background1"/>
+                </w:tcBorders>
+                <w:hideMark/>
+              </w:tcPr>
+              <w:p>
+                <w:pPr>
+                  <w:cnfStyle w:val="000000100000" w:firstRow="0" w:lastRow="0" w:firstColumn="0" w:lastColumn="0" w:oddVBand="0" w:evenVBand="0" w:oddHBand="1" w:evenHBand="0" w:firstRowFirstColumn="0" w:firstRowLastColumn="0" w:lastRowFirstColumn="0" w:lastRowLastColumn="0"/>
+                  <w:rPr>
+                    <w:lang w:val="en-GB"/>
+                  </w:rPr>
+                </w:pPr>
+                <w:r>
+                  <w:rPr>
+                    <w:lang w:val="en-GB"/>
+                  </w:rPr>
+                  <w:t>64-bit operating system, x64-based processor</w:t>
+                </w:r>
+              </w:p>
+            </w:tc>
+          </w:tr>
+          <w:tr>
+            <w:trPr>
+              <w:trHeight w:val="422"/>
+            </w:trPr>
+            <w:tc>
+              <w:tcPr>
+                <w:cnfStyle w:val="001000000000" w:firstRow="0" w:lastRow="0" w:firstColumn="1" w:lastColumn="0" w:oddVBand="0" w:evenVBand="0" w:oddHBand="0" w:evenHBand="0" w:firstRowFirstColumn="0" w:firstRowLastColumn="0" w:lastRowFirstColumn="0" w:lastRowLastColumn="0"/>
+                <w:tcW w:w="1697" w:type="dxa"/>
+                <w:tcBorders>
+                  <w:top w:val="single" w:sz="4" w:space="0" w:color="FFFFFF" w:themeColor="background1"/>
+                  <w:bottom w:val="single" w:sz="4" w:space="0" w:color="FFFFFF" w:themeColor="background1"/>
+                  <w:right w:val="single" w:sz="4" w:space="0" w:color="FFFFFF" w:themeColor="background1"/>
+                </w:tcBorders>
+              </w:tcPr>
+              <w:p>
+                <w:pPr>
+                  <w:rPr>
+                    <w:b w:val="0"/>
+                    <w:bCs w:val="0"/>
+                    <w:lang w:val="en-GB"/>
+                  </w:rPr>
+                </w:pPr>
+                <w:r>
+                  <w:rPr>
+                    <w:lang w:val="en-GB"/>
+                  </w:rPr>
+                  <w:t>Windows</w:t>
+                </w:r>
+              </w:p>
+              <w:p>
+                <w:pPr>
+                  <w:rPr>
+                    <w:sz w:val="20"/>
+                    <w:szCs w:val="20"/>
+                    <w:lang w:val="en-GB"/>
+                  </w:rPr>
+                </w:pPr>
+              </w:p>
+            </w:tc>
+            <w:tc>
+              <w:tcPr>
+                <w:tcW w:w="3685" w:type="dxa"/>
+                <w:tcBorders>
+                  <w:top w:val="single" w:sz="4" w:space="0" w:color="FFFFFF" w:themeColor="background1"/>
+                  <w:left w:val="single" w:sz="4" w:space="0" w:color="FFFFFF" w:themeColor="background1"/>
+                  <w:bottom w:val="single" w:sz="4" w:space="0" w:color="FFFFFF" w:themeColor="background1"/>
+                  <w:right w:val="single" w:sz="4" w:space="0" w:color="FFFFFF" w:themeColor="background1"/>
+                </w:tcBorders>
+                <w:hideMark/>
+              </w:tcPr>
+              <w:p>
+                <w:pPr>
+                  <w:cnfStyle w:val="000000000000" w:firstRow="0" w:lastRow="0" w:firstColumn="0" w:lastColumn="0" w:oddVBand="0" w:evenVBand="0" w:oddHBand="0" w:evenHBand="0" w:firstRowFirstColumn="0" w:firstRowLastColumn="0" w:lastRowFirstColumn="0" w:lastRowLastColumn="0"/>
+                  <w:rPr>
+                    <w:lang w:val="en-GB"/>
+                  </w:rPr>
+                </w:pPr>
+                <w:r>
+                  <w:rPr>
+                    <w:lang w:val="en-GB"/>
+                  </w:rPr>
+                  <w:t>Windows 11 Home</w:t>
+                </w:r>
+              </w:p>
+            </w:tc>
+          </w:tr>
+          <w:tr>
+            <w:trPr>
+              <w:cnfStyle w:val="000000100000" w:firstRow="0" w:lastRow="0" w:firstColumn="0" w:lastColumn="0" w:oddVBand="0" w:evenVBand="0" w:oddHBand="1" w:evenHBand="0" w:firstRowFirstColumn="0" w:firstRowLastColumn="0" w:lastRowFirstColumn="0" w:lastRowLastColumn="0"/>
+              <w:trHeight w:val="403"/>
+            </w:trPr>
+            <w:tc>
+              <w:tcPr>
+                <w:cnfStyle w:val="001000000000" w:firstRow="0" w:lastRow="0" w:firstColumn="1" w:lastColumn="0" w:oddVBand="0" w:evenVBand="0" w:oddHBand="0" w:evenHBand="0" w:firstRowFirstColumn="0" w:firstRowLastColumn="0" w:lastRowFirstColumn="0" w:lastRowLastColumn="0"/>
+                <w:tcW w:w="1697" w:type="dxa"/>
+                <w:tcBorders>
+                  <w:top w:val="single" w:sz="4" w:space="0" w:color="FFFFFF" w:themeColor="background1"/>
+                  <w:right w:val="single" w:sz="4" w:space="0" w:color="FFFFFF" w:themeColor="background1"/>
+                </w:tcBorders>
+              </w:tcPr>
+              <w:p>
+                <w:pPr>
+                  <w:rPr>
+                    <w:b w:val="0"/>
+                    <w:bCs w:val="0"/>
+                  </w:rPr>
+                </w:pPr>
+                <w:r>
+                  <w:t xml:space="preserve">GPU </w:t>
+                </w:r>
+                <w:proofErr w:type="spellStart"/>
+                <w:r>
+                  <w:t>Device</w:t>
+                </w:r>
+                <w:proofErr w:type="spellEnd"/>
+                <w:r>
+                  <w:t xml:space="preserve"> </w:t>
+                </w:r>
+              </w:p>
+              <w:p>
+                <w:pPr>
+                  <w:rPr>
+                    <w:sz w:val="20"/>
+                    <w:szCs w:val="20"/>
+                    <w:lang w:val="en-GB"/>
+                  </w:rPr>
+                </w:pPr>
+              </w:p>
+            </w:tc>
+            <w:tc>
+              <w:tcPr>
+                <w:tcW w:w="3685" w:type="dxa"/>
+                <w:tcBorders>
+                  <w:top w:val="single" w:sz="4" w:space="0" w:color="FFFFFF" w:themeColor="background1"/>
+                  <w:left w:val="single" w:sz="4" w:space="0" w:color="FFFFFF" w:themeColor="background1"/>
+                  <w:bottom w:val="single" w:sz="4" w:space="0" w:color="FFFFFF" w:themeColor="background1"/>
+                  <w:right w:val="single" w:sz="4" w:space="0" w:color="FFFFFF" w:themeColor="background1"/>
+                </w:tcBorders>
+              </w:tcPr>
+              <w:p>
+                <w:pPr>
+                  <w:cnfStyle w:val="000000100000" w:firstRow="0" w:lastRow="0" w:firstColumn="0" w:lastColumn="0" w:oddVBand="0" w:evenVBand="0" w:oddHBand="1" w:evenHBand="0" w:firstRowFirstColumn="0" w:firstRowLastColumn="0" w:lastRowFirstColumn="0" w:lastRowLastColumn="0"/>
+                  <w:rPr>
+                    <w:lang w:val="en-GB"/>
+                  </w:rPr>
+                </w:pPr>
+                <w:r>
+                  <w:t>NVIDIA GeForce GTX 1650</w:t>
+                </w:r>
+              </w:p>
+            </w:tc>
+          </w:tr>
+        </w:tbl>
+        <w:tbl>
+          <w:tblPr>
+            <w:tblStyle w:val="TableauGrille5Fonc-Accentuation5"/>
+            <w:tblpPr w:leftFromText="141" w:rightFromText="141" w:vertAnchor="text" w:horzAnchor="page" w:tblpX="5953" w:tblpY="236"/>
+            <w:tblW w:w="0" w:type="auto"/>
+            <w:tblInd w:w="0" w:type="dxa"/>
+            <w:tblLook w:val="04A0" w:firstRow="1" w:lastRow="0" w:firstColumn="1" w:lastColumn="0" w:noHBand="0" w:noVBand="1"/>
+          </w:tblPr>
+          <w:tblGrid>
+            <w:gridCol w:w="2122"/>
+            <w:gridCol w:w="3580"/>
+          </w:tblGrid>
+          <w:tr>
+            <w:trPr>
+              <w:cnfStyle w:val="100000000000" w:firstRow="1" w:lastRow="0" w:firstColumn="0" w:lastColumn="0" w:oddVBand="0" w:evenVBand="0" w:oddHBand="0" w:evenHBand="0" w:firstRowFirstColumn="0" w:firstRowLastColumn="0" w:lastRowFirstColumn="0" w:lastRowLastColumn="0"/>
+              <w:trHeight w:val="660"/>
+            </w:trPr>
+            <w:tc>
+              <w:tcPr>
+                <w:cnfStyle w:val="001000000000" w:firstRow="0" w:lastRow="0" w:firstColumn="1" w:lastColumn="0" w:oddVBand="0" w:evenVBand="0" w:oddHBand="0" w:evenHBand="0" w:firstRowFirstColumn="0" w:firstRowLastColumn="0" w:lastRowFirstColumn="0" w:lastRowLastColumn="0"/>
+                <w:tcW w:w="2122" w:type="dxa"/>
+                <w:tcBorders>
+                  <w:bottom w:val="single" w:sz="4" w:space="0" w:color="FFFFFF" w:themeColor="background1"/>
+                  <w:right w:val="single" w:sz="4" w:space="0" w:color="FFFFFF" w:themeColor="background1"/>
+                </w:tcBorders>
+              </w:tcPr>
+              <w:p>
+                <w:pPr>
+                  <w:jc w:val="left"/>
+                  <w:rPr>
+                    <w:sz w:val="20"/>
+                    <w:szCs w:val="20"/>
+                    <w:lang w:val="en-GB"/>
+                  </w:rPr>
+                </w:pPr>
+                <w:r>
+                  <w:rPr>
+                    <w:sz w:val="20"/>
+                    <w:szCs w:val="20"/>
+                    <w:lang w:val="en-GB"/>
+                  </w:rPr>
+                  <w:t>GPU-</w:t>
+                </w:r>
+                <w:r>
+                  <w:rPr>
+                    <w:sz w:val="20"/>
+                    <w:szCs w:val="20"/>
+                    <w:lang w:val="en-GB"/>
+                  </w:rPr>
+                  <w:t>Total amount of global memory:</w:t>
+                </w:r>
+              </w:p>
+            </w:tc>
+            <w:tc>
+              <w:tcPr>
+                <w:tcW w:w="3580" w:type="dxa"/>
+                <w:tcBorders>
+                  <w:left w:val="single" w:sz="4" w:space="0" w:color="FFFFFF" w:themeColor="background1"/>
+                  <w:bottom w:val="single" w:sz="4" w:space="0" w:color="FFFFFF" w:themeColor="background1"/>
+                </w:tcBorders>
+                <w:shd w:val="clear" w:color="auto" w:fill="DEEAF6"/>
+              </w:tcPr>
+              <w:p>
+                <w:pPr>
+                  <w:cnfStyle w:val="100000000000" w:firstRow="1" w:lastRow="0" w:firstColumn="0" w:lastColumn="0" w:oddVBand="0" w:evenVBand="0" w:oddHBand="0" w:evenHBand="0" w:firstRowFirstColumn="0" w:firstRowLastColumn="0" w:lastRowFirstColumn="0" w:lastRowLastColumn="0"/>
+                  <w:rPr>
+                    <w:b w:val="0"/>
+                    <w:bCs w:val="0"/>
+                    <w:lang w:val="en-GB"/>
+                  </w:rPr>
+                </w:pPr>
+                <w:r>
+                  <w:rPr>
+                    <w:b w:val="0"/>
+                    <w:bCs w:val="0"/>
+                    <w:color w:val="auto"/>
+                    <w:lang w:val="en-GB"/>
+                  </w:rPr>
+                  <w:t xml:space="preserve">4096 </w:t>
+                </w:r>
+                <w:proofErr w:type="spellStart"/>
+                <w:r>
+                  <w:rPr>
+                    <w:b w:val="0"/>
+                    <w:bCs w:val="0"/>
+                    <w:color w:val="auto"/>
+                    <w:lang w:val="en-GB"/>
+                  </w:rPr>
+                  <w:t>MBytes</w:t>
+                </w:r>
+                <w:proofErr w:type="spellEnd"/>
+                <w:r>
+                  <w:rPr>
+                    <w:b w:val="0"/>
+                    <w:bCs w:val="0"/>
+                    <w:color w:val="auto"/>
+                    <w:lang w:val="en-GB"/>
+                  </w:rPr>
+                  <w:t xml:space="preserve"> (4</w:t>
+                </w:r>
+                <w:r>
+                  <w:rPr>
+                    <w:b w:val="0"/>
+                    <w:bCs w:val="0"/>
+                    <w:color w:val="auto"/>
+                    <w:lang w:val="en-GB"/>
+                  </w:rPr>
+                  <w:t xml:space="preserve"> </w:t>
+                </w:r>
+                <w:r>
+                  <w:rPr>
+                    <w:b w:val="0"/>
+                    <w:bCs w:val="0"/>
+                    <w:color w:val="auto"/>
+                    <w:lang w:val="en-GB"/>
+                  </w:rPr>
+                  <w:t>294</w:t>
+                </w:r>
+                <w:r>
+                  <w:rPr>
+                    <w:b w:val="0"/>
+                    <w:bCs w:val="0"/>
+                    <w:color w:val="auto"/>
+                    <w:lang w:val="en-GB"/>
+                  </w:rPr>
+                  <w:t xml:space="preserve"> </w:t>
+                </w:r>
+                <w:r>
+                  <w:rPr>
+                    <w:b w:val="0"/>
+                    <w:bCs w:val="0"/>
+                    <w:color w:val="auto"/>
+                    <w:lang w:val="en-GB"/>
+                  </w:rPr>
+                  <w:t>639</w:t>
+                </w:r>
+                <w:r>
+                  <w:rPr>
+                    <w:b w:val="0"/>
+                    <w:bCs w:val="0"/>
+                    <w:color w:val="auto"/>
+                    <w:lang w:val="en-GB"/>
+                  </w:rPr>
+                  <w:t xml:space="preserve"> </w:t>
+                </w:r>
+                <w:r>
+                  <w:rPr>
+                    <w:b w:val="0"/>
+                    <w:bCs w:val="0"/>
+                    <w:color w:val="auto"/>
+                    <w:lang w:val="en-GB"/>
+                  </w:rPr>
+                  <w:t>616 bytes)</w:t>
+                </w:r>
+              </w:p>
+            </w:tc>
+          </w:tr>
+          <w:tr>
+            <w:trPr>
+              <w:cnfStyle w:val="000000100000" w:firstRow="0" w:lastRow="0" w:firstColumn="0" w:lastColumn="0" w:oddVBand="0" w:evenVBand="0" w:oddHBand="1" w:evenHBand="0" w:firstRowFirstColumn="0" w:firstRowLastColumn="0" w:lastRowFirstColumn="0" w:lastRowLastColumn="0"/>
+              <w:trHeight w:val="752"/>
+            </w:trPr>
+            <w:tc>
+              <w:tcPr>
+                <w:cnfStyle w:val="001000000000" w:firstRow="0" w:lastRow="0" w:firstColumn="1" w:lastColumn="0" w:oddVBand="0" w:evenVBand="0" w:oddHBand="0" w:evenHBand="0" w:firstRowFirstColumn="0" w:firstRowLastColumn="0" w:lastRowFirstColumn="0" w:lastRowLastColumn="0"/>
+                <w:tcW w:w="2122" w:type="dxa"/>
+                <w:tcBorders>
+                  <w:top w:val="single" w:sz="4" w:space="0" w:color="FFFFFF" w:themeColor="background1"/>
+                  <w:bottom w:val="single" w:sz="4" w:space="0" w:color="FFFFFF" w:themeColor="background1"/>
+                  <w:right w:val="single" w:sz="4" w:space="0" w:color="FFFFFF" w:themeColor="background1"/>
+                </w:tcBorders>
+              </w:tcPr>
+              <w:p>
+                <w:pPr>
+                  <w:jc w:val="left"/>
+                  <w:rPr>
+                    <w:sz w:val="20"/>
+                    <w:szCs w:val="20"/>
+                    <w:lang w:val="en-GB"/>
+                  </w:rPr>
+                </w:pPr>
+                <w:r>
+                  <w:rPr>
+                    <w:sz w:val="20"/>
+                    <w:szCs w:val="20"/>
+                    <w:lang w:val="en-GB"/>
+                  </w:rPr>
+                  <w:t>GPU-</w:t>
+                </w:r>
+                <w:r>
+                  <w:rPr>
+                    <w:sz w:val="20"/>
+                    <w:szCs w:val="20"/>
+                    <w:lang w:val="en-GB"/>
+                  </w:rPr>
+                  <w:t>Max</w:t>
+                </w:r>
+                <w:r>
+                  <w:rPr>
+                    <w:sz w:val="20"/>
+                    <w:szCs w:val="20"/>
+                    <w:lang w:val="en-GB"/>
+                  </w:rPr>
+                  <w:t xml:space="preserve"> </w:t>
+                </w:r>
+                <w:r>
+                  <w:rPr>
+                    <w:sz w:val="20"/>
+                    <w:szCs w:val="20"/>
+                    <w:lang w:val="en-GB"/>
+                  </w:rPr>
+                  <w:t xml:space="preserve">dimension size of a grid size </w:t>
+                </w:r>
+                <w:proofErr w:type="gramStart"/>
+                <w:r>
+                  <w:rPr>
+                    <w:sz w:val="20"/>
+                    <w:szCs w:val="20"/>
+                    <w:lang w:val="en-GB"/>
+                  </w:rPr>
+                  <w:t xml:space="preserve">   (</w:t>
+                </w:r>
+                <w:proofErr w:type="spellStart"/>
+                <w:proofErr w:type="gramEnd"/>
+                <w:r>
+                  <w:rPr>
+                    <w:sz w:val="20"/>
+                    <w:szCs w:val="20"/>
+                    <w:lang w:val="en-GB"/>
+                  </w:rPr>
+                  <w:t>x,y,z</w:t>
+                </w:r>
+                <w:proofErr w:type="spellEnd"/>
+                <w:r>
+                  <w:rPr>
+                    <w:sz w:val="20"/>
+                    <w:szCs w:val="20"/>
+                    <w:lang w:val="en-GB"/>
+                  </w:rPr>
+                  <w:t>):</w:t>
+                </w:r>
+              </w:p>
+            </w:tc>
+            <w:tc>
+              <w:tcPr>
+                <w:tcW w:w="3580" w:type="dxa"/>
+                <w:tcBorders>
+                  <w:top w:val="single" w:sz="4" w:space="0" w:color="FFFFFF" w:themeColor="background1"/>
+                  <w:left w:val="single" w:sz="4" w:space="0" w:color="FFFFFF" w:themeColor="background1"/>
+                  <w:bottom w:val="single" w:sz="4" w:space="0" w:color="FFFFFF" w:themeColor="background1"/>
+                  <w:right w:val="single" w:sz="4" w:space="0" w:color="FFFFFF" w:themeColor="background1"/>
+                </w:tcBorders>
+              </w:tcPr>
+              <w:p>
+                <w:pPr>
+                  <w:cnfStyle w:val="000000100000" w:firstRow="0" w:lastRow="0" w:firstColumn="0" w:lastColumn="0" w:oddVBand="0" w:evenVBand="0" w:oddHBand="1" w:evenHBand="0" w:firstRowFirstColumn="0" w:firstRowLastColumn="0" w:lastRowFirstColumn="0" w:lastRowLastColumn="0"/>
+                  <w:rPr>
+                    <w:lang w:val="en-GB"/>
+                  </w:rPr>
+                </w:pPr>
+                <w:r>
+                  <w:rPr>
+                    <w:lang w:val="en-GB"/>
+                  </w:rPr>
+                  <w:t>(2</w:t>
+                </w:r>
+                <w:r>
+                  <w:rPr>
+                    <w:lang w:val="en-GB"/>
+                  </w:rPr>
+                  <w:t xml:space="preserve"> </w:t>
+                </w:r>
+                <w:r>
+                  <w:rPr>
+                    <w:lang w:val="en-GB"/>
+                  </w:rPr>
+                  <w:t>147</w:t>
+                </w:r>
+                <w:r>
+                  <w:rPr>
+                    <w:lang w:val="en-GB"/>
+                  </w:rPr>
+                  <w:t xml:space="preserve"> </w:t>
+                </w:r>
+                <w:r>
+                  <w:rPr>
+                    <w:lang w:val="en-GB"/>
+                  </w:rPr>
+                  <w:t>483</w:t>
+                </w:r>
+                <w:r>
+                  <w:rPr>
+                    <w:lang w:val="en-GB"/>
+                  </w:rPr>
+                  <w:t xml:space="preserve"> </w:t>
+                </w:r>
+                <w:r>
+                  <w:rPr>
+                    <w:lang w:val="en-GB"/>
+                  </w:rPr>
+                  <w:t>647, 65</w:t>
+                </w:r>
+                <w:r>
+                  <w:rPr>
+                    <w:lang w:val="en-GB"/>
+                  </w:rPr>
+                  <w:t xml:space="preserve"> </w:t>
+                </w:r>
+                <w:r>
+                  <w:rPr>
+                    <w:lang w:val="en-GB"/>
+                  </w:rPr>
+                  <w:t>535, 65</w:t>
+                </w:r>
+                <w:r>
+                  <w:rPr>
+                    <w:lang w:val="en-GB"/>
+                  </w:rPr>
+                  <w:t xml:space="preserve"> </w:t>
+                </w:r>
+                <w:r>
+                  <w:rPr>
+                    <w:lang w:val="en-GB"/>
+                  </w:rPr>
+                  <w:t>535)</w:t>
+                </w:r>
+              </w:p>
+            </w:tc>
+          </w:tr>
+          <w:tr>
+            <w:trPr>
+              <w:trHeight w:val="635"/>
+            </w:trPr>
+            <w:tc>
+              <w:tcPr>
+                <w:cnfStyle w:val="001000000000" w:firstRow="0" w:lastRow="0" w:firstColumn="1" w:lastColumn="0" w:oddVBand="0" w:evenVBand="0" w:oddHBand="0" w:evenHBand="0" w:firstRowFirstColumn="0" w:firstRowLastColumn="0" w:lastRowFirstColumn="0" w:lastRowLastColumn="0"/>
+                <w:tcW w:w="2122" w:type="dxa"/>
+                <w:tcBorders>
+                  <w:top w:val="single" w:sz="4" w:space="0" w:color="FFFFFF" w:themeColor="background1"/>
+                  <w:bottom w:val="single" w:sz="4" w:space="0" w:color="FFFFFF" w:themeColor="background1"/>
+                  <w:right w:val="single" w:sz="4" w:space="0" w:color="FFFFFF" w:themeColor="background1"/>
+                </w:tcBorders>
+              </w:tcPr>
+              <w:p>
+                <w:pPr>
+                  <w:jc w:val="left"/>
+                  <w:rPr>
+                    <w:sz w:val="20"/>
+                    <w:szCs w:val="20"/>
+                    <w:lang w:val="en-GB"/>
+                  </w:rPr>
+                </w:pPr>
+                <w:r>
+                  <w:rPr>
+                    <w:sz w:val="20"/>
+                    <w:szCs w:val="20"/>
+                    <w:lang w:val="en-GB"/>
+                  </w:rPr>
+                  <w:t>GPU-</w:t>
+                </w:r>
+                <w:r>
+                  <w:rPr>
+                    <w:sz w:val="20"/>
+                    <w:szCs w:val="20"/>
+                    <w:lang w:val="en-GB"/>
+                  </w:rPr>
+                  <w:t>Max dimension size of a thread</w:t>
+                </w:r>
+                <w:r>
+                  <w:rPr>
+                    <w:sz w:val="20"/>
+                    <w:szCs w:val="20"/>
+                    <w:lang w:val="en-GB"/>
+                  </w:rPr>
+                  <w:t xml:space="preserve"> </w:t>
+                </w:r>
+                <w:r>
+                  <w:rPr>
+                    <w:sz w:val="20"/>
+                    <w:szCs w:val="20"/>
+                    <w:lang w:val="en-GB"/>
+                  </w:rPr>
+                  <w:t>block (</w:t>
+                </w:r>
+                <w:proofErr w:type="spellStart"/>
+                <w:proofErr w:type="gramStart"/>
+                <w:r>
+                  <w:rPr>
+                    <w:sz w:val="20"/>
+                    <w:szCs w:val="20"/>
+                    <w:lang w:val="en-GB"/>
+                  </w:rPr>
+                  <w:t>x,y</w:t>
+                </w:r>
+                <w:proofErr w:type="gramEnd"/>
+                <w:r>
+                  <w:rPr>
+                    <w:sz w:val="20"/>
+                    <w:szCs w:val="20"/>
+                    <w:lang w:val="en-GB"/>
+                  </w:rPr>
+                  <w:t>,z</w:t>
+                </w:r>
+                <w:proofErr w:type="spellEnd"/>
+                <w:r>
+                  <w:rPr>
+                    <w:sz w:val="20"/>
+                    <w:szCs w:val="20"/>
+                    <w:lang w:val="en-GB"/>
+                  </w:rPr>
+                  <w:t>):</w:t>
+                </w:r>
+              </w:p>
+            </w:tc>
+            <w:tc>
+              <w:tcPr>
+                <w:tcW w:w="3580" w:type="dxa"/>
+                <w:tcBorders>
+                  <w:top w:val="single" w:sz="4" w:space="0" w:color="FFFFFF" w:themeColor="background1"/>
+                  <w:left w:val="single" w:sz="4" w:space="0" w:color="FFFFFF" w:themeColor="background1"/>
+                  <w:bottom w:val="single" w:sz="4" w:space="0" w:color="FFFFFF" w:themeColor="background1"/>
+                  <w:right w:val="single" w:sz="4" w:space="0" w:color="FFFFFF" w:themeColor="background1"/>
+                </w:tcBorders>
+              </w:tcPr>
+              <w:p>
+                <w:pPr>
+                  <w:cnfStyle w:val="000000000000" w:firstRow="0" w:lastRow="0" w:firstColumn="0" w:lastColumn="0" w:oddVBand="0" w:evenVBand="0" w:oddHBand="0" w:evenHBand="0" w:firstRowFirstColumn="0" w:firstRowLastColumn="0" w:lastRowFirstColumn="0" w:lastRowLastColumn="0"/>
+                  <w:rPr>
+                    <w:lang w:val="en-GB"/>
+                  </w:rPr>
+                </w:pPr>
+                <w:r>
+                  <w:rPr>
+                    <w:lang w:val="en-GB"/>
+                  </w:rPr>
+                  <w:t>(1024, 1024, 64)</w:t>
+                </w:r>
+              </w:p>
+            </w:tc>
+          </w:tr>
+          <w:tr>
+            <w:trPr>
+              <w:cnfStyle w:val="000000100000" w:firstRow="0" w:lastRow="0" w:firstColumn="0" w:lastColumn="0" w:oddVBand="0" w:evenVBand="0" w:oddHBand="1" w:evenHBand="0" w:firstRowFirstColumn="0" w:firstRowLastColumn="0" w:lastRowFirstColumn="0" w:lastRowLastColumn="0"/>
+              <w:trHeight w:val="562"/>
+            </w:trPr>
+            <w:tc>
+              <w:tcPr>
+                <w:cnfStyle w:val="001000000000" w:firstRow="0" w:lastRow="0" w:firstColumn="1" w:lastColumn="0" w:oddVBand="0" w:evenVBand="0" w:oddHBand="0" w:evenHBand="0" w:firstRowFirstColumn="0" w:firstRowLastColumn="0" w:lastRowFirstColumn="0" w:lastRowLastColumn="0"/>
+                <w:tcW w:w="2122" w:type="dxa"/>
+                <w:tcBorders>
+                  <w:top w:val="single" w:sz="4" w:space="0" w:color="FFFFFF" w:themeColor="background1"/>
+                  <w:bottom w:val="single" w:sz="4" w:space="0" w:color="FFFFFF" w:themeColor="background1"/>
+                  <w:right w:val="single" w:sz="4" w:space="0" w:color="FFFFFF" w:themeColor="background1"/>
+                </w:tcBorders>
+              </w:tcPr>
+              <w:p>
+                <w:pPr>
+                  <w:jc w:val="left"/>
+                  <w:rPr>
+                    <w:sz w:val="20"/>
+                    <w:szCs w:val="20"/>
+                    <w:lang w:val="en-GB"/>
+                  </w:rPr>
+                </w:pPr>
+                <w:r>
+                  <w:rPr>
+                    <w:sz w:val="20"/>
+                    <w:szCs w:val="20"/>
+                    <w:lang w:val="en-GB"/>
+                  </w:rPr>
+                  <w:t>GPU-</w:t>
+                </w:r>
+                <w:r>
+                  <w:rPr>
+                    <w:sz w:val="20"/>
+                    <w:szCs w:val="20"/>
+                    <w:lang w:val="en-GB"/>
+                  </w:rPr>
+                  <w:t>Total number of registers available per block:</w:t>
+                </w:r>
+              </w:p>
+            </w:tc>
+            <w:tc>
+              <w:tcPr>
+                <w:tcW w:w="3580" w:type="dxa"/>
+                <w:tcBorders>
+                  <w:top w:val="single" w:sz="4" w:space="0" w:color="FFFFFF" w:themeColor="background1"/>
+                  <w:left w:val="single" w:sz="4" w:space="0" w:color="FFFFFF" w:themeColor="background1"/>
+                  <w:bottom w:val="single" w:sz="4" w:space="0" w:color="FFFFFF" w:themeColor="background1"/>
+                  <w:right w:val="single" w:sz="4" w:space="0" w:color="FFFFFF" w:themeColor="background1"/>
+                </w:tcBorders>
+              </w:tcPr>
+              <w:p>
+                <w:pPr>
+                  <w:cnfStyle w:val="000000100000" w:firstRow="0" w:lastRow="0" w:firstColumn="0" w:lastColumn="0" w:oddVBand="0" w:evenVBand="0" w:oddHBand="1" w:evenHBand="0" w:firstRowFirstColumn="0" w:firstRowLastColumn="0" w:lastRowFirstColumn="0" w:lastRowLastColumn="0"/>
+                  <w:rPr>
+                    <w:lang w:val="en-GB"/>
+                  </w:rPr>
+                </w:pPr>
+                <w:r>
+                  <w:rPr>
+                    <w:lang w:val="en-GB"/>
+                  </w:rPr>
+                  <w:t>65</w:t>
+                </w:r>
+                <w:r>
+                  <w:rPr>
+                    <w:lang w:val="en-GB"/>
+                  </w:rPr>
+                  <w:t xml:space="preserve"> </w:t>
+                </w:r>
+                <w:r>
+                  <w:rPr>
+                    <w:lang w:val="en-GB"/>
+                  </w:rPr>
+                  <w:t>536</w:t>
+                </w:r>
+              </w:p>
+            </w:tc>
+          </w:tr>
+          <w:tr>
+            <w:trPr>
+              <w:trHeight w:val="536"/>
+            </w:trPr>
+            <w:tc>
+              <w:tcPr>
+                <w:cnfStyle w:val="001000000000" w:firstRow="0" w:lastRow="0" w:firstColumn="1" w:lastColumn="0" w:oddVBand="0" w:evenVBand="0" w:oddHBand="0" w:evenHBand="0" w:firstRowFirstColumn="0" w:firstRowLastColumn="0" w:lastRowFirstColumn="0" w:lastRowLastColumn="0"/>
+                <w:tcW w:w="2122" w:type="dxa"/>
+                <w:tcBorders>
+                  <w:top w:val="single" w:sz="4" w:space="0" w:color="FFFFFF" w:themeColor="background1"/>
+                  <w:right w:val="single" w:sz="4" w:space="0" w:color="FFFFFF" w:themeColor="background1"/>
+                </w:tcBorders>
+              </w:tcPr>
+              <w:p>
+                <w:pPr>
+                  <w:jc w:val="left"/>
+                  <w:rPr>
+                    <w:sz w:val="20"/>
+                    <w:szCs w:val="20"/>
+                    <w:lang w:val="en-GB"/>
+                  </w:rPr>
+                </w:pPr>
+                <w:r>
+                  <w:rPr>
+                    <w:sz w:val="20"/>
+                    <w:szCs w:val="20"/>
+                    <w:lang w:val="en-GB"/>
+                  </w:rPr>
+                  <w:t>GPU-</w:t>
+                </w:r>
+                <w:r>
+                  <w:rPr>
+                    <w:sz w:val="20"/>
+                    <w:szCs w:val="20"/>
+                    <w:lang w:val="en-GB"/>
+                  </w:rPr>
+                  <w:t xml:space="preserve">Warp size:                                     </w:t>
+                </w:r>
+              </w:p>
+            </w:tc>
+            <w:tc>
+              <w:tcPr>
+                <w:tcW w:w="3580" w:type="dxa"/>
+                <w:tcBorders>
+                  <w:top w:val="single" w:sz="4" w:space="0" w:color="FFFFFF" w:themeColor="background1"/>
+                  <w:left w:val="single" w:sz="4" w:space="0" w:color="FFFFFF" w:themeColor="background1"/>
+                  <w:bottom w:val="single" w:sz="4" w:space="0" w:color="FFFFFF" w:themeColor="background1"/>
+                  <w:right w:val="single" w:sz="4" w:space="0" w:color="FFFFFF" w:themeColor="background1"/>
+                </w:tcBorders>
+                <w:shd w:val="clear" w:color="auto" w:fill="DEEAF6"/>
+              </w:tcPr>
+              <w:p>
+                <w:pPr>
+                  <w:cnfStyle w:val="000000000000" w:firstRow="0" w:lastRow="0" w:firstColumn="0" w:lastColumn="0" w:oddVBand="0" w:evenVBand="0" w:oddHBand="0" w:evenHBand="0" w:firstRowFirstColumn="0" w:firstRowLastColumn="0" w:lastRowFirstColumn="0" w:lastRowLastColumn="0"/>
+                  <w:rPr>
+                    <w:lang w:val="en-GB"/>
+                  </w:rPr>
+                </w:pPr>
+                <w:r>
+                  <w:rPr>
+                    <w:lang w:val="en-GB"/>
+                  </w:rPr>
+                  <w:t>32</w:t>
+                </w:r>
+              </w:p>
+            </w:tc>
+          </w:tr>
+        </w:tbl>
+        <w:p/>
       </w:sdtContent>
     </w:sdt>
-    <w:p/>
-    <w:p>
-      <w:pPr>
-        <w:jc w:val="center"/>
-      </w:pPr>
-    </w:p>
-    <w:p/>
-    <w:p/>
-    <w:p/>
-    <w:p>
-      <w:pPr>
-        <w:jc w:val="left"/>
-      </w:pPr>
-      <w:r>
-        <w:br w:type="page"/>
-      </w:r>
-    </w:p>
     <w:p>
       <w:pPr>
         <w:pStyle w:val="Titre1"/>
@@ -2356,6 +3364,113 @@
       </w:tcPr>
     </w:tblStylePr>
   </w:style>
+  <w:style w:type="table" w:styleId="TableauGrille5Fonc-Accentuation5">
+    <w:name w:val="Grid Table 5 Dark Accent 5"/>
+    <w:basedOn w:val="TableauNormal"/>
+    <w:uiPriority w:val="50"/>
+    <w:rsid w:val="00D14B93"/>
+    <w:pPr>
+      <w:spacing w:after="0" w:line="240" w:lineRule="auto"/>
+    </w:pPr>
+    <w:tblPr>
+      <w:tblStyleRowBandSize w:val="1"/>
+      <w:tblStyleColBandSize w:val="1"/>
+      <w:tblInd w:w="0" w:type="nil"/>
+      <w:tblBorders>
+        <w:top w:val="single" w:sz="4" w:space="0" w:color="FFFFFF" w:themeColor="background1"/>
+        <w:left w:val="single" w:sz="4" w:space="0" w:color="FFFFFF" w:themeColor="background1"/>
+        <w:bottom w:val="single" w:sz="4" w:space="0" w:color="FFFFFF" w:themeColor="background1"/>
+        <w:right w:val="single" w:sz="4" w:space="0" w:color="FFFFFF" w:themeColor="background1"/>
+        <w:insideH w:val="single" w:sz="4" w:space="0" w:color="FFFFFF" w:themeColor="background1"/>
+        <w:insideV w:val="single" w:sz="4" w:space="0" w:color="FFFFFF" w:themeColor="background1"/>
+      </w:tblBorders>
+    </w:tblPr>
+    <w:tcPr>
+      <w:shd w:val="clear" w:color="auto" w:fill="DEEAF6" w:themeFill="accent5" w:themeFillTint="33"/>
+    </w:tcPr>
+    <w:tblStylePr w:type="firstRow">
+      <w:rPr>
+        <w:b/>
+        <w:bCs/>
+        <w:color w:val="FFFFFF" w:themeColor="background1"/>
+      </w:rPr>
+      <w:tblPr/>
+      <w:tcPr>
+        <w:tcBorders>
+          <w:top w:val="single" w:sz="4" w:space="0" w:color="FFFFFF" w:themeColor="background1"/>
+          <w:left w:val="single" w:sz="4" w:space="0" w:color="FFFFFF" w:themeColor="background1"/>
+          <w:right w:val="single" w:sz="4" w:space="0" w:color="FFFFFF" w:themeColor="background1"/>
+          <w:insideH w:val="nil"/>
+          <w:insideV w:val="nil"/>
+        </w:tcBorders>
+        <w:shd w:val="clear" w:color="auto" w:fill="5B9BD5" w:themeFill="accent5"/>
+      </w:tcPr>
+    </w:tblStylePr>
+    <w:tblStylePr w:type="lastRow">
+      <w:rPr>
+        <w:b/>
+        <w:bCs/>
+        <w:color w:val="FFFFFF" w:themeColor="background1"/>
+      </w:rPr>
+      <w:tblPr/>
+      <w:tcPr>
+        <w:tcBorders>
+          <w:left w:val="single" w:sz="4" w:space="0" w:color="FFFFFF" w:themeColor="background1"/>
+          <w:bottom w:val="single" w:sz="4" w:space="0" w:color="FFFFFF" w:themeColor="background1"/>
+          <w:right w:val="single" w:sz="4" w:space="0" w:color="FFFFFF" w:themeColor="background1"/>
+          <w:insideH w:val="nil"/>
+          <w:insideV w:val="nil"/>
+        </w:tcBorders>
+        <w:shd w:val="clear" w:color="auto" w:fill="5B9BD5" w:themeFill="accent5"/>
+      </w:tcPr>
+    </w:tblStylePr>
+    <w:tblStylePr w:type="firstCol">
+      <w:rPr>
+        <w:b/>
+        <w:bCs/>
+        <w:color w:val="FFFFFF" w:themeColor="background1"/>
+      </w:rPr>
+      <w:tblPr/>
+      <w:tcPr>
+        <w:tcBorders>
+          <w:top w:val="single" w:sz="4" w:space="0" w:color="FFFFFF" w:themeColor="background1"/>
+          <w:left w:val="single" w:sz="4" w:space="0" w:color="FFFFFF" w:themeColor="background1"/>
+          <w:bottom w:val="single" w:sz="4" w:space="0" w:color="FFFFFF" w:themeColor="background1"/>
+          <w:insideV w:val="nil"/>
+        </w:tcBorders>
+        <w:shd w:val="clear" w:color="auto" w:fill="5B9BD5" w:themeFill="accent5"/>
+      </w:tcPr>
+    </w:tblStylePr>
+    <w:tblStylePr w:type="lastCol">
+      <w:rPr>
+        <w:b/>
+        <w:bCs/>
+        <w:color w:val="FFFFFF" w:themeColor="background1"/>
+      </w:rPr>
+      <w:tblPr/>
+      <w:tcPr>
+        <w:tcBorders>
+          <w:top w:val="single" w:sz="4" w:space="0" w:color="FFFFFF" w:themeColor="background1"/>
+          <w:bottom w:val="single" w:sz="4" w:space="0" w:color="FFFFFF" w:themeColor="background1"/>
+          <w:right w:val="single" w:sz="4" w:space="0" w:color="FFFFFF" w:themeColor="background1"/>
+          <w:insideV w:val="nil"/>
+        </w:tcBorders>
+        <w:shd w:val="clear" w:color="auto" w:fill="5B9BD5" w:themeFill="accent5"/>
+      </w:tcPr>
+    </w:tblStylePr>
+    <w:tblStylePr w:type="band1Vert">
+      <w:tblPr/>
+      <w:tcPr>
+        <w:shd w:val="clear" w:color="auto" w:fill="BDD6EE" w:themeFill="accent5" w:themeFillTint="66"/>
+      </w:tcPr>
+    </w:tblStylePr>
+    <w:tblStylePr w:type="band1Horz">
+      <w:tblPr/>
+      <w:tcPr>
+        <w:shd w:val="clear" w:color="auto" w:fill="BDD6EE" w:themeFill="accent5" w:themeFillTint="66"/>
+      </w:tcPr>
+    </w:tblStylePr>
+  </w:style>
 </w:styles>
 </file>
 
@@ -2529,6 +3644,12 @@
     <w:pitch w:val="variable"/>
     <w:sig w:usb0="E4002EFF" w:usb1="C200247B" w:usb2="00000009" w:usb3="00000000" w:csb0="000001FF" w:csb1="00000000"/>
   </w:font>
+  <w:font w:name="Roboto">
+    <w:charset w:val="00"/>
+    <w:family w:val="auto"/>
+    <w:pitch w:val="variable"/>
+    <w:sig w:usb0="E0000AFF" w:usb1="5000217F" w:usb2="00000021" w:usb3="00000000" w:csb0="0000019F" w:csb1="00000000"/>
+  </w:font>
   <w:font w:name="Aptos">
     <w:charset w:val="00"/>
     <w:family w:val="swiss"/>
@@ -2562,6 +3683,7 @@
   <w:rsids>
     <w:rsidRoot w:val="00FC538B"/>
     <w:rsid w:val="00063567"/>
+    <w:rsid w:val="002C3F4D"/>
     <w:rsid w:val="003664F0"/>
     <w:rsid w:val="00F4120B"/>
     <w:rsid w:val="00FC538B"/>

</xml_diff>